<commit_message>
Hi every one from code
</commit_message>
<xml_diff>
--- a/pythonassign1/pythonassignment.docx
+++ b/pythonassign1/pythonassignment.docx
@@ -4,7 +4,12 @@
   <w:body>
     <w:p>
       <w:r>
-        <w:t>abc</w:t>
+        <w:t xml:space="preserve">ABC </w:t>
+      </w:r>
+    </w:p>
+    <w:p>
+      <w:r>
+        <w:t>I have changed</w:t>
       </w:r>
     </w:p>
     <w:sectPr>

</xml_diff>